<commit_message>
opdatering af stavefejl i formel UC2
</commit_message>
<xml_diff>
--- a/Documentation/03 - Analysis/Formel UC2 - Beregn FT.docx
+++ b/Documentation/03 - Analysis/Formel UC2 - Beregn FT.docx
@@ -108,7 +108,7 @@
         <w:rPr>
           <w:lang w:val="da-DK"/>
         </w:rPr>
-        <w:t xml:space="preserve">Kamp Registreringssystem </w:t>
+        <w:t>PTE- system</w:t>
       </w:r>
     </w:p>
     <w:p>
@@ -414,13 +414,7 @@
         <w:rPr>
           <w:lang w:val="da-DK"/>
         </w:rPr>
-        <w:t>hvis FN eller FT er l</w:t>
-      </w:r>
-      <w:r>
-        <w:rPr>
-          <w:lang w:val="da-DK"/>
-        </w:rPr>
-        <w:t>ig 0 udgår værdien</w:t>
+        <w:t>hvis FN eller FT er lig 0 udgår værdien</w:t>
       </w:r>
     </w:p>
     <w:p>
@@ -783,15 +777,7 @@
           <w:sz w:val="34"/>
           <w:szCs w:val="34"/>
         </w:rPr>
-        <w:t xml:space="preserve"> (Ext</w:t>
-      </w:r>
-      <w:r>
-        <w:rPr>
-          <w:b/>
-          <w:sz w:val="34"/>
-          <w:szCs w:val="34"/>
-        </w:rPr>
-        <w:t>ensions)</w:t>
+        <w:t xml:space="preserve"> (Extensions)</w:t>
       </w:r>
     </w:p>
     <w:p>
@@ -829,6 +815,8 @@
       <w:r>
         <w:t xml:space="preserve"> 45 grader</w:t>
       </w:r>
+      <w:bookmarkStart w:id="9" w:name="_GoBack"/>
+      <w:bookmarkEnd w:id="9"/>
     </w:p>
     <w:p>
       <w:pPr>
@@ -902,8 +890,6 @@
         </w:rPr>
         <w:t>Ft = Fdim*sin(vinkel) = ?N</w:t>
       </w:r>
-      <w:bookmarkStart w:id="9" w:name="_GoBack"/>
-      <w:bookmarkEnd w:id="9"/>
     </w:p>
     <w:p>
       <w:pPr>
@@ -931,6 +917,7 @@
         <w:spacing w:before="100"/>
         <w:rPr>
           <w:rFonts w:ascii="Calibri" w:eastAsia="Calibri" w:hAnsi="Calibri" w:cs="Calibri"/>
+          <w:lang w:val="da-DK"/>
         </w:rPr>
       </w:pPr>
       <w:proofErr w:type="spellStart"/>
@@ -939,6 +926,7 @@
           <w:rFonts w:ascii="Calibri" w:eastAsia="Times New Roman" w:hAnsi="Calibri" w:cs="Calibri"/>
           <w:i/>
           <w:iCs/>
+          <w:lang w:val="da-DK"/>
         </w:rPr>
         <w:t>Fdim</w:t>
       </w:r>
@@ -948,29 +936,18 @@
           <w:rFonts w:ascii="Calibri" w:eastAsia="Times New Roman" w:hAnsi="Calibri" w:cs="Calibri"/>
           <w:i/>
           <w:iCs/>
-        </w:rPr>
-        <w:t>=</w:t>
-      </w:r>
-      <w:proofErr w:type="spellStart"/>
-      <w:r>
-        <w:rPr>
-          <w:rFonts w:ascii="Calibri" w:eastAsia="Times New Roman" w:hAnsi="Calibri" w:cs="Calibri"/>
-          <w:i/>
-          <w:iCs/>
-        </w:rPr>
-        <w:t>vægt</w:t>
-      </w:r>
-      <w:proofErr w:type="spellEnd"/>
-      <w:r>
-        <w:rPr>
-          <w:rFonts w:ascii="Calibri" w:eastAsia="Times New Roman" w:hAnsi="Calibri" w:cs="Calibri"/>
-          <w:i/>
-          <w:iCs/>
-        </w:rPr>
-        <w:t>*9,816 = N?</w:t>
-      </w:r>
-    </w:p>
-    <w:p/>
+          <w:lang w:val="da-DK"/>
+        </w:rPr>
+        <w:t>=vægt*9,816 = N?</w:t>
+      </w:r>
+    </w:p>
+    <w:p>
+      <w:pPr>
+        <w:rPr>
+          <w:lang w:val="da-DK"/>
+        </w:rPr>
+      </w:pPr>
+    </w:p>
     <w:p>
       <w:pPr>
         <w:pStyle w:val="Overskrift2"/>
@@ -978,37 +955,21 @@
         <w:keepLines w:val="0"/>
         <w:spacing w:after="80"/>
         <w:contextualSpacing w:val="0"/>
+        <w:rPr>
+          <w:lang w:val="da-DK"/>
+        </w:rPr>
       </w:pPr>
       <w:bookmarkStart w:id="10" w:name="_tzscoc5v9hgr" w:colFirst="0" w:colLast="0"/>
       <w:bookmarkEnd w:id="10"/>
-      <w:proofErr w:type="spellStart"/>
-      <w:r>
-        <w:rPr>
-          <w:b/>
-          <w:sz w:val="34"/>
-          <w:szCs w:val="34"/>
-        </w:rPr>
-        <w:t>Ikke</w:t>
-      </w:r>
-      <w:proofErr w:type="spellEnd"/>
-      <w:r>
-        <w:rPr>
-          <w:b/>
-          <w:sz w:val="34"/>
-          <w:szCs w:val="34"/>
-        </w:rPr>
-        <w:t xml:space="preserve"> </w:t>
-      </w:r>
-      <w:proofErr w:type="spellStart"/>
-      <w:r>
-        <w:rPr>
-          <w:b/>
-          <w:sz w:val="34"/>
-          <w:szCs w:val="34"/>
-        </w:rPr>
-        <w:t>funktionelle-krav</w:t>
-      </w:r>
-      <w:proofErr w:type="spellEnd"/>
+      <w:r>
+        <w:rPr>
+          <w:b/>
+          <w:sz w:val="34"/>
+          <w:szCs w:val="34"/>
+          <w:lang w:val="da-DK"/>
+        </w:rPr>
+        <w:t>Ikke funktionelle-krav</w:t>
+      </w:r>
     </w:p>
     <w:p>
       <w:pPr>
@@ -2517,6 +2478,16 @@
       <w:szCs w:val="24"/>
     </w:rPr>
   </w:style>
+  <w:style w:type="character" w:styleId="Pladsholdertekst">
+    <w:name w:val="Placeholder Text"/>
+    <w:basedOn w:val="Standardskrifttypeiafsnit"/>
+    <w:uiPriority w:val="99"/>
+    <w:semiHidden/>
+    <w:rsid w:val="00D36792"/>
+    <w:rPr>
+      <w:color w:val="808080"/>
+    </w:rPr>
+  </w:style>
 </w:styles>
 </file>
 

</xml_diff>